<commit_message>
Adding blockquote to content
</commit_message>
<xml_diff>
--- a/assets/public/Chapter_6_Building_A_Model/documents/04_Modeling_Bakery_Building_Costs.docx
+++ b/assets/public/Chapter_6_Building_A_Model/documents/04_Modeling_Bakery_Building_Costs.docx
@@ -1,6 +1,6 @@
 
 <file path=word/document.xml><?xml version="1.0" encoding="utf-8"?>
-<w:document xmlns:wpc="http://schemas.microsoft.com/office/word/2010/wordprocessingCanvas" xmlns:cx="http://schemas.microsoft.com/office/drawing/2014/chartex" xmlns:mc="http://schemas.openxmlformats.org/markup-compatibility/2006" xmlns:o="urn:schemas-microsoft-com:office:office" xmlns:r="http://schemas.openxmlformats.org/officeDocument/2006/relationships" xmlns:m="http://schemas.openxmlformats.org/officeDocument/2006/math" xmlns:v="urn:schemas-microsoft-com:vml" xmlns:wp14="http://schemas.microsoft.com/office/word/2010/wordprocessingDrawing" xmlns:wp="http://schemas.openxmlformats.org/drawingml/2006/wordprocessingDrawing" xmlns:w10="urn:schemas-microsoft-com:office:word" xmlns:w="http://schemas.openxmlformats.org/wordprocessingml/2006/main" xmlns:w14="http://schemas.microsoft.com/office/word/2010/wordml" xmlns:w15="http://schemas.microsoft.com/office/word/2012/wordml" xmlns:w16se="http://schemas.microsoft.com/office/word/2015/wordml/symex" xmlns:wpg="http://schemas.microsoft.com/office/word/2010/wordprocessingGroup" xmlns:wpi="http://schemas.microsoft.com/office/word/2010/wordprocessingInk" xmlns:wne="http://schemas.microsoft.com/office/word/2006/wordml" xmlns:wps="http://schemas.microsoft.com/office/word/2010/wordprocessingShape" mc:Ignorable="w14 w15 w16se wp14">
+<w:document xmlns:wpc="http://schemas.microsoft.com/office/word/2010/wordprocessingCanvas" xmlns:cx="http://schemas.microsoft.com/office/drawing/2014/chartex" xmlns:cx1="http://schemas.microsoft.com/office/drawing/2015/9/8/chartex" xmlns:mc="http://schemas.openxmlformats.org/markup-compatibility/2006" xmlns:o="urn:schemas-microsoft-com:office:office" xmlns:r="http://schemas.openxmlformats.org/officeDocument/2006/relationships" xmlns:m="http://schemas.openxmlformats.org/officeDocument/2006/math" xmlns:v="urn:schemas-microsoft-com:vml" xmlns:wp14="http://schemas.microsoft.com/office/word/2010/wordprocessingDrawing" xmlns:wp="http://schemas.openxmlformats.org/drawingml/2006/wordprocessingDrawing" xmlns:w10="urn:schemas-microsoft-com:office:word" xmlns:w="http://schemas.openxmlformats.org/wordprocessingml/2006/main" xmlns:w14="http://schemas.microsoft.com/office/word/2010/wordml" xmlns:w15="http://schemas.microsoft.com/office/word/2012/wordml" xmlns:w16se="http://schemas.microsoft.com/office/word/2015/wordml/symex" xmlns:wpg="http://schemas.microsoft.com/office/word/2010/wordprocessingGroup" xmlns:wpi="http://schemas.microsoft.com/office/word/2010/wordprocessingInk" xmlns:wne="http://schemas.microsoft.com/office/word/2006/wordml" xmlns:wps="http://schemas.microsoft.com/office/word/2010/wordprocessingShape" mc:Ignorable="w14 w15 w16se wp14">
   <w:body>
     <w:p>
       <w:pPr>
@@ -9,8 +9,13 @@
           <w:b/>
         </w:rPr>
       </w:pPr>
-      <w:r>
-        <w:t>Modeling Bakery Buildin</w:t>
+      <w:proofErr w:type="spellStart"/>
+      <w:r>
+        <w:t>Modeling</w:t>
+      </w:r>
+      <w:proofErr w:type="spellEnd"/>
+      <w:r>
+        <w:t xml:space="preserve"> Bakery Buildin</w:t>
       </w:r>
       <w:r>
         <w:t>g Cost</w:t>
@@ -38,8 +43,42 @@
           <w:szCs w:val="22"/>
           <w:lang w:val="en-GB"/>
         </w:rPr>
-        <w:t>Let us calculate the total cost of constructing the bakery. In modeling the bakery building costs (BBC) as a function of the annual capacity x of the bakery it is tempting to assume BBC=kx</w:t>
-      </w:r>
+        <w:t xml:space="preserve">Let us calculate the total cost of constructing the bakery. In </w:t>
+      </w:r>
+      <w:proofErr w:type="spellStart"/>
+      <w:r>
+        <w:rPr>
+          <w:rFonts w:asciiTheme="minorHAnsi" w:eastAsiaTheme="minorEastAsia" w:hAnsiTheme="minorHAnsi" w:cstheme="minorBidi"/>
+          <w:color w:val="auto"/>
+          <w:sz w:val="22"/>
+          <w:szCs w:val="22"/>
+          <w:lang w:val="en-GB"/>
+        </w:rPr>
+        <w:t>modeling</w:t>
+      </w:r>
+      <w:proofErr w:type="spellEnd"/>
+      <w:r>
+        <w:rPr>
+          <w:rFonts w:asciiTheme="minorHAnsi" w:eastAsiaTheme="minorEastAsia" w:hAnsiTheme="minorHAnsi" w:cstheme="minorBidi"/>
+          <w:color w:val="auto"/>
+          <w:sz w:val="22"/>
+          <w:szCs w:val="22"/>
+          <w:lang w:val="en-GB"/>
+        </w:rPr>
+        <w:t xml:space="preserve"> the bakery building costs (BBC) as a function of the annual capacity x of the bakery it is tempting to assume BBC=</w:t>
+      </w:r>
+      <w:proofErr w:type="spellStart"/>
+      <w:r>
+        <w:rPr>
+          <w:rFonts w:asciiTheme="minorHAnsi" w:eastAsiaTheme="minorEastAsia" w:hAnsiTheme="minorHAnsi" w:cstheme="minorBidi"/>
+          <w:color w:val="auto"/>
+          <w:sz w:val="22"/>
+          <w:szCs w:val="22"/>
+          <w:lang w:val="en-GB"/>
+        </w:rPr>
+        <w:t>kx</w:t>
+      </w:r>
+      <w:proofErr w:type="spellEnd"/>
       <w:r>
         <w:rPr>
           <w:rFonts w:asciiTheme="minorHAnsi" w:eastAsiaTheme="minorEastAsia" w:hAnsiTheme="minorHAnsi" w:cstheme="minorBidi"/>
@@ -50,17 +89,37 @@
         </w:rPr>
         <w:t xml:space="preserve"> (w</w:t>
       </w:r>
-      <w:bookmarkStart w:id="0" w:name="_GoBack"/>
-      <w:bookmarkEnd w:id="0"/>
-      <w:r>
-        <w:rPr>
-          <w:rFonts w:asciiTheme="minorHAnsi" w:eastAsiaTheme="minorEastAsia" w:hAnsiTheme="minorHAnsi" w:cstheme="minorBidi"/>
-          <w:color w:val="auto"/>
-          <w:sz w:val="22"/>
-          <w:szCs w:val="22"/>
-          <w:lang w:val="en-GB"/>
-        </w:rPr>
-        <w:t>here x = number of pastries that can be baked per year and $k is the per unit cost of pastry capacity)</w:t>
+      <w:r>
+        <w:rPr>
+          <w:rFonts w:asciiTheme="minorHAnsi" w:eastAsiaTheme="minorEastAsia" w:hAnsiTheme="minorHAnsi" w:cstheme="minorBidi"/>
+          <w:color w:val="auto"/>
+          <w:sz w:val="22"/>
+          <w:szCs w:val="22"/>
+          <w:lang w:val="en-GB"/>
+        </w:rPr>
+        <w:t xml:space="preserve">here x = number of pastries that can be baked per year and $k is </w:t>
+      </w:r>
+      <w:proofErr w:type="gramStart"/>
+      <w:r>
+        <w:rPr>
+          <w:rFonts w:asciiTheme="minorHAnsi" w:eastAsiaTheme="minorEastAsia" w:hAnsiTheme="minorHAnsi" w:cstheme="minorBidi"/>
+          <w:color w:val="auto"/>
+          <w:sz w:val="22"/>
+          <w:szCs w:val="22"/>
+          <w:lang w:val="en-GB"/>
+        </w:rPr>
+        <w:t>the per</w:t>
+      </w:r>
+      <w:proofErr w:type="gramEnd"/>
+      <w:r>
+        <w:rPr>
+          <w:rFonts w:asciiTheme="minorHAnsi" w:eastAsiaTheme="minorEastAsia" w:hAnsiTheme="minorHAnsi" w:cstheme="minorBidi"/>
+          <w:color w:val="auto"/>
+          <w:sz w:val="22"/>
+          <w:szCs w:val="22"/>
+          <w:lang w:val="en-GB"/>
+        </w:rPr>
+        <w:t xml:space="preserve"> unit cost of pastry capacity)</w:t>
       </w:r>
       <w:r>
         <w:rPr>
@@ -91,7 +150,31 @@
           <w:szCs w:val="22"/>
           <w:lang w:val="en-GB"/>
         </w:rPr>
-        <w:t>Usually, however, the cost of building is made up of a fixed cost plus a per-unit cost</w:t>
+        <w:t xml:space="preserve">Usually, however, the cost of building </w:t>
+      </w:r>
+      <w:proofErr w:type="gramStart"/>
+      <w:r>
+        <w:rPr>
+          <w:rFonts w:asciiTheme="minorHAnsi" w:eastAsiaTheme="minorEastAsia" w:hAnsiTheme="minorHAnsi" w:cstheme="minorBidi"/>
+          <w:b/>
+          <w:color w:val="auto"/>
+          <w:sz w:val="22"/>
+          <w:szCs w:val="22"/>
+          <w:lang w:val="en-GB"/>
+        </w:rPr>
+        <w:t>is made up</w:t>
+      </w:r>
+      <w:proofErr w:type="gramEnd"/>
+      <w:r>
+        <w:rPr>
+          <w:rFonts w:asciiTheme="minorHAnsi" w:eastAsiaTheme="minorEastAsia" w:hAnsiTheme="minorHAnsi" w:cstheme="minorBidi"/>
+          <w:b/>
+          <w:color w:val="auto"/>
+          <w:sz w:val="22"/>
+          <w:szCs w:val="22"/>
+          <w:lang w:val="en-GB"/>
+        </w:rPr>
+        <w:t xml:space="preserve"> of a fixed cost plus a per-unit cost</w:t>
       </w:r>
       <w:r>
         <w:rPr>
@@ -176,26 +259,16 @@
     </w:p>
     <w:p>
       <w:pPr>
-        <w:pStyle w:val="Normal1"/>
-        <w:rPr>
-          <w:rFonts w:asciiTheme="minorHAnsi" w:eastAsiaTheme="minorEastAsia" w:hAnsiTheme="minorHAnsi" w:cstheme="minorBidi"/>
-          <w:i/>
-          <w:color w:val="auto"/>
-          <w:sz w:val="22"/>
-          <w:szCs w:val="22"/>
+        <w:pStyle w:val="Quote"/>
+        <w:rPr>
           <w:highlight w:val="yellow"/>
           <w:lang w:val="en-GB"/>
         </w:rPr>
       </w:pPr>
+      <w:commentRangeStart w:id="0"/>
       <w:commentRangeStart w:id="1"/>
-      <w:commentRangeStart w:id="2"/>
-      <w:r>
-        <w:rPr>
-          <w:rFonts w:asciiTheme="minorHAnsi" w:eastAsiaTheme="minorEastAsia" w:hAnsiTheme="minorHAnsi" w:cstheme="minorBidi"/>
-          <w:i/>
-          <w:color w:val="auto"/>
-          <w:sz w:val="22"/>
-          <w:szCs w:val="22"/>
+      <w:r>
+        <w:rPr>
           <w:highlight w:val="yellow"/>
           <w:lang w:val="en-GB"/>
         </w:rPr>
@@ -204,49 +277,49 @@
     </w:p>
     <w:p>
       <w:pPr>
-        <w:pStyle w:val="Normal1"/>
-        <w:rPr>
-          <w:rFonts w:asciiTheme="minorHAnsi" w:eastAsiaTheme="minorEastAsia" w:hAnsiTheme="minorHAnsi" w:cstheme="minorBidi"/>
-          <w:i/>
-          <w:color w:val="auto"/>
-          <w:sz w:val="22"/>
-          <w:szCs w:val="22"/>
-          <w:lang w:val="en-GB"/>
-        </w:rPr>
-      </w:pPr>
-      <w:r>
-        <w:rPr>
-          <w:rFonts w:asciiTheme="minorHAnsi" w:eastAsiaTheme="minorEastAsia" w:hAnsiTheme="minorHAnsi" w:cstheme="minorBidi"/>
-          <w:i/>
-          <w:color w:val="auto"/>
-          <w:sz w:val="22"/>
-          <w:szCs w:val="22"/>
+        <w:pStyle w:val="Quote"/>
+        <w:rPr>
+          <w:lang w:val="en-GB"/>
+        </w:rPr>
+      </w:pPr>
+      <w:r>
+        <w:rPr>
           <w:highlight w:val="yellow"/>
           <w:lang w:val="en-GB"/>
         </w:rPr>
-        <w:t xml:space="preserve">If you believe that there is a diminishing cost of adding each unit of capacity you might try a model of the form </w:t>
+        <w:t xml:space="preserve">If you believe that there is a diminishing cost of adding each unit of capacity you might try a model of the </w:t>
+      </w:r>
+      <w:proofErr w:type="gramStart"/>
+      <w:r>
+        <w:rPr>
+          <w:highlight w:val="yellow"/>
+          <w:lang w:val="en-GB"/>
+        </w:rPr>
+        <w:t xml:space="preserve">form </w:t>
       </w:r>
       <m:oMath>
         <m:r>
           <w:rPr>
-            <w:rFonts w:ascii="Cambria Math" w:eastAsiaTheme="minorEastAsia" w:hAnsi="Cambria Math" w:cstheme="minorBidi"/>
-            <w:color w:val="auto"/>
-            <w:sz w:val="22"/>
-            <w:szCs w:val="22"/>
+            <w:rFonts w:ascii="Cambria Math" w:hAnsi="Cambria Math"/>
             <w:highlight w:val="yellow"/>
             <w:lang w:val="en-GB"/>
           </w:rPr>
-          <m:t xml:space="preserve"> BBC=Fixed cost + k</m:t>
+          <m:t xml:space="preserve"> </m:t>
+        </m:r>
+        <w:proofErr w:type="gramEnd"/>
+        <m:r>
+          <w:rPr>
+            <w:rFonts w:ascii="Cambria Math" w:hAnsi="Cambria Math"/>
+            <w:highlight w:val="yellow"/>
+            <w:lang w:val="en-GB"/>
+          </w:rPr>
+          <m:t>BBC=Fixed cost + k</m:t>
         </m:r>
         <m:sSup>
           <m:sSupPr>
             <m:ctrlPr>
               <w:rPr>
-                <w:rFonts w:ascii="Cambria Math" w:eastAsiaTheme="minorEastAsia" w:hAnsi="Cambria Math" w:cstheme="minorBidi"/>
-                <w:i/>
-                <w:color w:val="auto"/>
-                <w:sz w:val="22"/>
-                <w:szCs w:val="22"/>
+                <w:rFonts w:ascii="Cambria Math" w:hAnsi="Cambria Math"/>
                 <w:highlight w:val="yellow"/>
                 <w:lang w:val="en-GB"/>
               </w:rPr>
@@ -255,10 +328,7 @@
           <m:e>
             <m:r>
               <w:rPr>
-                <w:rFonts w:ascii="Cambria Math" w:eastAsiaTheme="minorEastAsia" w:hAnsi="Cambria Math" w:cstheme="minorBidi"/>
-                <w:color w:val="auto"/>
-                <w:sz w:val="22"/>
-                <w:szCs w:val="22"/>
+                <w:rFonts w:ascii="Cambria Math" w:hAnsi="Cambria Math"/>
                 <w:highlight w:val="yellow"/>
                 <w:lang w:val="en-GB"/>
               </w:rPr>
@@ -268,10 +338,7 @@
           <m:sup>
             <m:r>
               <w:rPr>
-                <w:rFonts w:ascii="Cambria Math" w:eastAsiaTheme="minorEastAsia" w:hAnsi="Cambria Math" w:cstheme="minorBidi"/>
-                <w:color w:val="auto"/>
-                <w:sz w:val="22"/>
-                <w:szCs w:val="22"/>
+                <w:rFonts w:ascii="Cambria Math" w:hAnsi="Cambria Math"/>
                 <w:highlight w:val="yellow"/>
                 <w:lang w:val="en-GB"/>
               </w:rPr>
@@ -282,11 +349,6 @@
       </m:oMath>
       <w:r>
         <w:rPr>
-          <w:rFonts w:asciiTheme="minorHAnsi" w:eastAsiaTheme="minorEastAsia" w:hAnsiTheme="minorHAnsi" w:cstheme="minorBidi"/>
-          <w:i/>
-          <w:color w:val="auto"/>
-          <w:sz w:val="22"/>
-          <w:szCs w:val="22"/>
           <w:highlight w:val="yellow"/>
           <w:lang w:val="en-GB"/>
         </w:rPr>
@@ -295,10 +357,7 @@
       <m:oMath>
         <m:r>
           <w:rPr>
-            <w:rFonts w:ascii="Cambria Math" w:eastAsiaTheme="minorEastAsia" w:hAnsi="Cambria Math" w:cstheme="minorBidi"/>
-            <w:color w:val="auto"/>
-            <w:sz w:val="22"/>
-            <w:szCs w:val="22"/>
+            <w:rFonts w:ascii="Cambria Math" w:hAnsi="Cambria Math"/>
             <w:highlight w:val="yellow"/>
             <w:lang w:val="en-GB"/>
           </w:rPr>
@@ -307,33 +366,28 @@
       </m:oMath>
       <w:r>
         <w:rPr>
-          <w:rFonts w:asciiTheme="minorHAnsi" w:eastAsiaTheme="minorEastAsia" w:hAnsiTheme="minorHAnsi" w:cstheme="minorBidi"/>
-          <w:i/>
-          <w:color w:val="auto"/>
-          <w:sz w:val="22"/>
-          <w:szCs w:val="22"/>
           <w:highlight w:val="yellow"/>
           <w:lang w:val="en-GB"/>
         </w:rPr>
         <w:t>. This will ensure that each additional unit of capacity will incur a smaller cost.</w:t>
       </w:r>
+      <w:commentRangeEnd w:id="0"/>
+      <w:r>
+        <w:rPr>
+          <w:rStyle w:val="CommentReference"/>
+          <w:color w:val="auto"/>
+        </w:rPr>
+        <w:commentReference w:id="0"/>
+      </w:r>
+      <w:bookmarkStart w:id="2" w:name="_GoBack"/>
+      <w:bookmarkEnd w:id="2"/>
       <w:commentRangeEnd w:id="1"/>
       <w:r>
         <w:rPr>
           <w:rStyle w:val="CommentReference"/>
-          <w:rFonts w:asciiTheme="minorHAnsi" w:eastAsiaTheme="minorHAnsi" w:hAnsiTheme="minorHAnsi" w:cstheme="minorBidi"/>
           <w:color w:val="auto"/>
         </w:rPr>
         <w:commentReference w:id="1"/>
-      </w:r>
-      <w:commentRangeEnd w:id="2"/>
-      <w:r>
-        <w:rPr>
-          <w:rStyle w:val="CommentReference"/>
-          <w:rFonts w:asciiTheme="minorHAnsi" w:eastAsiaTheme="minorHAnsi" w:hAnsiTheme="minorHAnsi" w:cstheme="minorBidi"/>
-          <w:color w:val="auto"/>
-        </w:rPr>
-        <w:commentReference w:id="2"/>
       </w:r>
     </w:p>
     <w:p>
@@ -456,7 +510,95 @@
           <w:szCs w:val="22"/>
           <w:lang w:val="en-GB"/>
         </w:rPr>
-        <w:t>As described in our modeling rules, we have grouped all our inputs together. In Cells B1 through B14, we will enter values of our inputs and decision variables step by step. Also the range B1:B14 has been defined using Named ranges for better readability. Decision variables are color coded in blue and input assumptions in yellow.  Calculations are in orange.</w:t>
+        <w:t xml:space="preserve">As described in our </w:t>
+      </w:r>
+      <w:proofErr w:type="spellStart"/>
+      <w:r>
+        <w:rPr>
+          <w:rFonts w:asciiTheme="minorHAnsi" w:eastAsiaTheme="minorEastAsia" w:hAnsiTheme="minorHAnsi" w:cstheme="minorBidi"/>
+          <w:color w:val="auto"/>
+          <w:sz w:val="22"/>
+          <w:szCs w:val="22"/>
+          <w:lang w:val="en-GB"/>
+        </w:rPr>
+        <w:t>modeling</w:t>
+      </w:r>
+      <w:proofErr w:type="spellEnd"/>
+      <w:r>
+        <w:rPr>
+          <w:rFonts w:asciiTheme="minorHAnsi" w:eastAsiaTheme="minorEastAsia" w:hAnsiTheme="minorHAnsi" w:cstheme="minorBidi"/>
+          <w:color w:val="auto"/>
+          <w:sz w:val="22"/>
+          <w:szCs w:val="22"/>
+          <w:lang w:val="en-GB"/>
+        </w:rPr>
+        <w:t xml:space="preserve"> rules, we have grouped all our inputs together. In Cells B1 through B14, we will enter values of our inputs and decision variables </w:t>
+      </w:r>
+      <w:proofErr w:type="gramStart"/>
+      <w:r>
+        <w:rPr>
+          <w:rFonts w:asciiTheme="minorHAnsi" w:eastAsiaTheme="minorEastAsia" w:hAnsiTheme="minorHAnsi" w:cstheme="minorBidi"/>
+          <w:color w:val="auto"/>
+          <w:sz w:val="22"/>
+          <w:szCs w:val="22"/>
+          <w:lang w:val="en-GB"/>
+        </w:rPr>
+        <w:t>step by step</w:t>
+      </w:r>
+      <w:proofErr w:type="gramEnd"/>
+      <w:r>
+        <w:rPr>
+          <w:rFonts w:asciiTheme="minorHAnsi" w:eastAsiaTheme="minorEastAsia" w:hAnsiTheme="minorHAnsi" w:cstheme="minorBidi"/>
+          <w:color w:val="auto"/>
+          <w:sz w:val="22"/>
+          <w:szCs w:val="22"/>
+          <w:lang w:val="en-GB"/>
+        </w:rPr>
+        <w:t xml:space="preserve">. Also the range B1:B14 has been defined using Named ranges for better readability. Decision variables are </w:t>
+      </w:r>
+      <w:proofErr w:type="spellStart"/>
+      <w:r>
+        <w:rPr>
+          <w:rFonts w:asciiTheme="minorHAnsi" w:eastAsiaTheme="minorEastAsia" w:hAnsiTheme="minorHAnsi" w:cstheme="minorBidi"/>
+          <w:color w:val="auto"/>
+          <w:sz w:val="22"/>
+          <w:szCs w:val="22"/>
+          <w:lang w:val="en-GB"/>
+        </w:rPr>
+        <w:t>color</w:t>
+      </w:r>
+      <w:proofErr w:type="spellEnd"/>
+      <w:r>
+        <w:rPr>
+          <w:rFonts w:asciiTheme="minorHAnsi" w:eastAsiaTheme="minorEastAsia" w:hAnsiTheme="minorHAnsi" w:cstheme="minorBidi"/>
+          <w:color w:val="auto"/>
+          <w:sz w:val="22"/>
+          <w:szCs w:val="22"/>
+          <w:lang w:val="en-GB"/>
+        </w:rPr>
+        <w:t xml:space="preserve"> coded in blue and </w:t>
+      </w:r>
+      <w:proofErr w:type="gramStart"/>
+      <w:r>
+        <w:rPr>
+          <w:rFonts w:asciiTheme="minorHAnsi" w:eastAsiaTheme="minorEastAsia" w:hAnsiTheme="minorHAnsi" w:cstheme="minorBidi"/>
+          <w:color w:val="auto"/>
+          <w:sz w:val="22"/>
+          <w:szCs w:val="22"/>
+          <w:lang w:val="en-GB"/>
+        </w:rPr>
+        <w:t>input</w:t>
+      </w:r>
+      <w:proofErr w:type="gramEnd"/>
+      <w:r>
+        <w:rPr>
+          <w:rFonts w:asciiTheme="minorHAnsi" w:eastAsiaTheme="minorEastAsia" w:hAnsiTheme="minorHAnsi" w:cstheme="minorBidi"/>
+          <w:color w:val="auto"/>
+          <w:sz w:val="22"/>
+          <w:szCs w:val="22"/>
+          <w:lang w:val="en-GB"/>
+        </w:rPr>
+        <w:t xml:space="preserve"> assumptions in yellow.  Calculations are in orange.</w:t>
       </w:r>
     </w:p>
     <w:p>
@@ -526,7 +668,6 @@
           <w:szCs w:val="22"/>
           <w:lang w:val="en-GB"/>
         </w:rPr>
-        <w:lastRenderedPageBreak/>
         <w:t xml:space="preserve">Plant fixed cost </w:t>
       </w:r>
     </w:p>
@@ -615,7 +756,7 @@
                     <pic:cNvPicPr preferRelativeResize="0"/>
                   </pic:nvPicPr>
                   <pic:blipFill>
-                    <a:blip r:embed="rId7"/>
+                    <a:blip r:embed="rId8"/>
                     <a:srcRect/>
                     <a:stretch>
                       <a:fillRect/>
@@ -729,7 +870,18 @@
           <w:szCs w:val="22"/>
           <w:lang w:val="en-GB"/>
         </w:rPr>
-        <w:t>: =</w:t>
+        <w:t xml:space="preserve">: </w:t>
+      </w:r>
+      <w:proofErr w:type="gramStart"/>
+      <w:r>
+        <w:rPr>
+          <w:rFonts w:asciiTheme="minorHAnsi" w:eastAsiaTheme="minorEastAsia" w:hAnsiTheme="minorHAnsi" w:cstheme="minorBidi"/>
+          <w:color w:val="auto"/>
+          <w:sz w:val="22"/>
+          <w:szCs w:val="22"/>
+          <w:lang w:val="en-GB"/>
+        </w:rPr>
+        <w:t>=</w:t>
       </w:r>
       <w:r>
         <w:rPr>
@@ -741,6 +893,7 @@
         </w:rPr>
         <w:t xml:space="preserve"> </w:t>
       </w:r>
+      <w:proofErr w:type="gramEnd"/>
       <m:oMath>
         <m:r>
           <w:rPr>
@@ -797,7 +950,7 @@
                     <pic:cNvPicPr preferRelativeResize="0"/>
                   </pic:nvPicPr>
                   <pic:blipFill>
-                    <a:blip r:embed="rId8"/>
+                    <a:blip r:embed="rId9"/>
                     <a:srcRect/>
                     <a:stretch>
                       <a:fillRect/>
@@ -832,24 +985,24 @@
 </file>
 
 <file path=word/comments.xml><?xml version="1.0" encoding="utf-8"?>
-<w:comments xmlns:wpc="http://schemas.microsoft.com/office/word/2010/wordprocessingCanvas" xmlns:cx="http://schemas.microsoft.com/office/drawing/2014/chartex" xmlns:mc="http://schemas.openxmlformats.org/markup-compatibility/2006" xmlns:o="urn:schemas-microsoft-com:office:office" xmlns:r="http://schemas.openxmlformats.org/officeDocument/2006/relationships" xmlns:m="http://schemas.openxmlformats.org/officeDocument/2006/math" xmlns:v="urn:schemas-microsoft-com:vml" xmlns:wp14="http://schemas.microsoft.com/office/word/2010/wordprocessingDrawing" xmlns:wp="http://schemas.openxmlformats.org/drawingml/2006/wordprocessingDrawing" xmlns:w10="urn:schemas-microsoft-com:office:word" xmlns:w="http://schemas.openxmlformats.org/wordprocessingml/2006/main" xmlns:w14="http://schemas.microsoft.com/office/word/2010/wordml" xmlns:w15="http://schemas.microsoft.com/office/word/2012/wordml" xmlns:w16se="http://schemas.microsoft.com/office/word/2015/wordml/symex" xmlns:wpg="http://schemas.microsoft.com/office/word/2010/wordprocessingGroup" xmlns:wpi="http://schemas.microsoft.com/office/word/2010/wordprocessingInk" xmlns:wne="http://schemas.microsoft.com/office/word/2006/wordml" xmlns:wps="http://schemas.microsoft.com/office/word/2010/wordprocessingShape" mc:Ignorable="w14 w15 w16se wp14">
+<w:comments xmlns:wpc="http://schemas.microsoft.com/office/word/2010/wordprocessingCanvas" xmlns:cx="http://schemas.microsoft.com/office/drawing/2014/chartex" xmlns:cx1="http://schemas.microsoft.com/office/drawing/2015/9/8/chartex" xmlns:mc="http://schemas.openxmlformats.org/markup-compatibility/2006" xmlns:o="urn:schemas-microsoft-com:office:office" xmlns:r="http://schemas.openxmlformats.org/officeDocument/2006/relationships" xmlns:m="http://schemas.openxmlformats.org/officeDocument/2006/math" xmlns:v="urn:schemas-microsoft-com:vml" xmlns:wp14="http://schemas.microsoft.com/office/word/2010/wordprocessingDrawing" xmlns:wp="http://schemas.openxmlformats.org/drawingml/2006/wordprocessingDrawing" xmlns:w10="urn:schemas-microsoft-com:office:word" xmlns:w="http://schemas.openxmlformats.org/wordprocessingml/2006/main" xmlns:w14="http://schemas.microsoft.com/office/word/2010/wordml" xmlns:w15="http://schemas.microsoft.com/office/word/2012/wordml" xmlns:w16se="http://schemas.microsoft.com/office/word/2015/wordml/symex" xmlns:wpg="http://schemas.microsoft.com/office/word/2010/wordprocessingGroup" xmlns:wpi="http://schemas.microsoft.com/office/word/2010/wordprocessingInk" xmlns:wne="http://schemas.microsoft.com/office/word/2006/wordml" xmlns:wps="http://schemas.microsoft.com/office/word/2010/wordprocessingShape" mc:Ignorable="w14 w15 w16se wp14">
+  <w:comment w:id="0" w:author="Ranu Aggarwal" w:date="2018-09-06T17:48:00Z" w:initials="RA">
+    <w:p>
+      <w:pPr>
+        <w:pStyle w:val="CommentText"/>
+      </w:pPr>
+      <w:r>
+        <w:rPr>
+          <w:rStyle w:val="CommentReference"/>
+        </w:rPr>
+        <w:annotationRef/>
+      </w:r>
+      <w:r>
+        <w:t>To be added as text box</w:t>
+      </w:r>
+    </w:p>
+  </w:comment>
   <w:comment w:id="1" w:author="Ranu Aggarwal" w:date="2018-09-06T17:48:00Z" w:initials="RA">
-    <w:p>
-      <w:pPr>
-        <w:pStyle w:val="CommentText"/>
-      </w:pPr>
-      <w:r>
-        <w:rPr>
-          <w:rStyle w:val="CommentReference"/>
-        </w:rPr>
-        <w:annotationRef/>
-      </w:r>
-      <w:r>
-        <w:t>To be added as text box</w:t>
-      </w:r>
-    </w:p>
-  </w:comment>
-  <w:comment w:id="2" w:author="Ranu Aggarwal" w:date="2018-09-06T17:48:00Z" w:initials="RA">
     <w:p>
       <w:pPr>
         <w:pStyle w:val="CommentText"/>
@@ -866,7 +1019,7 @@
 </file>
 
 <file path=word/commentsExtended.xml><?xml version="1.0" encoding="utf-8"?>
-<w15:commentsEx xmlns:wpc="http://schemas.microsoft.com/office/word/2010/wordprocessingCanvas" xmlns:cx="http://schemas.microsoft.com/office/drawing/2014/chartex" xmlns:mc="http://schemas.openxmlformats.org/markup-compatibility/2006" xmlns:o="urn:schemas-microsoft-com:office:office" xmlns:r="http://schemas.openxmlformats.org/officeDocument/2006/relationships" xmlns:m="http://schemas.openxmlformats.org/officeDocument/2006/math" xmlns:v="urn:schemas-microsoft-com:vml" xmlns:wp14="http://schemas.microsoft.com/office/word/2010/wordprocessingDrawing" xmlns:wp="http://schemas.openxmlformats.org/drawingml/2006/wordprocessingDrawing" xmlns:w10="urn:schemas-microsoft-com:office:word" xmlns:w="http://schemas.openxmlformats.org/wordprocessingml/2006/main" xmlns:w14="http://schemas.microsoft.com/office/word/2010/wordml" xmlns:w15="http://schemas.microsoft.com/office/word/2012/wordml" xmlns:w16se="http://schemas.microsoft.com/office/word/2015/wordml/symex" xmlns:wpg="http://schemas.microsoft.com/office/word/2010/wordprocessingGroup" xmlns:wpi="http://schemas.microsoft.com/office/word/2010/wordprocessingInk" xmlns:wne="http://schemas.microsoft.com/office/word/2006/wordml" xmlns:wps="http://schemas.microsoft.com/office/word/2010/wordprocessingShape" mc:Ignorable="w14 w15 w16se wp14">
+<w15:commentsEx xmlns:wpc="http://schemas.microsoft.com/office/word/2010/wordprocessingCanvas" xmlns:cx="http://schemas.microsoft.com/office/drawing/2014/chartex" xmlns:cx1="http://schemas.microsoft.com/office/drawing/2015/9/8/chartex" xmlns:mc="http://schemas.openxmlformats.org/markup-compatibility/2006" xmlns:o="urn:schemas-microsoft-com:office:office" xmlns:r="http://schemas.openxmlformats.org/officeDocument/2006/relationships" xmlns:m="http://schemas.openxmlformats.org/officeDocument/2006/math" xmlns:v="urn:schemas-microsoft-com:vml" xmlns:wp14="http://schemas.microsoft.com/office/word/2010/wordprocessingDrawing" xmlns:wp="http://schemas.openxmlformats.org/drawingml/2006/wordprocessingDrawing" xmlns:w10="urn:schemas-microsoft-com:office:word" xmlns:w="http://schemas.openxmlformats.org/wordprocessingml/2006/main" xmlns:w14="http://schemas.microsoft.com/office/word/2010/wordml" xmlns:w15="http://schemas.microsoft.com/office/word/2012/wordml" xmlns:w16se="http://schemas.microsoft.com/office/word/2015/wordml/symex" xmlns:wpg="http://schemas.microsoft.com/office/word/2010/wordprocessingGroup" xmlns:wpi="http://schemas.microsoft.com/office/word/2010/wordprocessingInk" xmlns:wne="http://schemas.microsoft.com/office/word/2006/wordml" xmlns:wps="http://schemas.microsoft.com/office/word/2010/wordprocessingShape" mc:Ignorable="w14 w15 w16se wp14">
   <w15:commentEx w15:paraId="0F8D591D" w15:done="0"/>
   <w15:commentEx w15:paraId="50BACEDD" w15:paraIdParent="0F8D591D" w15:done="0"/>
 </w15:commentsEx>
@@ -880,7 +1033,7 @@
 </file>
 
 <file path=word/numbering.xml><?xml version="1.0" encoding="utf-8"?>
-<w:numbering xmlns:wpc="http://schemas.microsoft.com/office/word/2010/wordprocessingCanvas" xmlns:cx="http://schemas.microsoft.com/office/drawing/2014/chartex" xmlns:mc="http://schemas.openxmlformats.org/markup-compatibility/2006" xmlns:o="urn:schemas-microsoft-com:office:office" xmlns:r="http://schemas.openxmlformats.org/officeDocument/2006/relationships" xmlns:m="http://schemas.openxmlformats.org/officeDocument/2006/math" xmlns:v="urn:schemas-microsoft-com:vml" xmlns:wp14="http://schemas.microsoft.com/office/word/2010/wordprocessingDrawing" xmlns:wp="http://schemas.openxmlformats.org/drawingml/2006/wordprocessingDrawing" xmlns:w10="urn:schemas-microsoft-com:office:word" xmlns:w="http://schemas.openxmlformats.org/wordprocessingml/2006/main" xmlns:w14="http://schemas.microsoft.com/office/word/2010/wordml" xmlns:w15="http://schemas.microsoft.com/office/word/2012/wordml" xmlns:w16se="http://schemas.microsoft.com/office/word/2015/wordml/symex" xmlns:wpg="http://schemas.microsoft.com/office/word/2010/wordprocessingGroup" xmlns:wpi="http://schemas.microsoft.com/office/word/2010/wordprocessingInk" xmlns:wne="http://schemas.microsoft.com/office/word/2006/wordml" xmlns:wps="http://schemas.microsoft.com/office/word/2010/wordprocessingShape" mc:Ignorable="w14 w15 w16se wp14">
+<w:numbering xmlns:wpc="http://schemas.microsoft.com/office/word/2010/wordprocessingCanvas" xmlns:cx="http://schemas.microsoft.com/office/drawing/2014/chartex" xmlns:cx1="http://schemas.microsoft.com/office/drawing/2015/9/8/chartex" xmlns:mc="http://schemas.openxmlformats.org/markup-compatibility/2006" xmlns:o="urn:schemas-microsoft-com:office:office" xmlns:r="http://schemas.openxmlformats.org/officeDocument/2006/relationships" xmlns:m="http://schemas.openxmlformats.org/officeDocument/2006/math" xmlns:v="urn:schemas-microsoft-com:vml" xmlns:wp14="http://schemas.microsoft.com/office/word/2010/wordprocessingDrawing" xmlns:wp="http://schemas.openxmlformats.org/drawingml/2006/wordprocessingDrawing" xmlns:w10="urn:schemas-microsoft-com:office:word" xmlns:w="http://schemas.openxmlformats.org/wordprocessingml/2006/main" xmlns:w14="http://schemas.microsoft.com/office/word/2010/wordml" xmlns:w15="http://schemas.microsoft.com/office/word/2012/wordml" xmlns:w16se="http://schemas.microsoft.com/office/word/2015/wordml/symex" xmlns:wpg="http://schemas.microsoft.com/office/word/2010/wordprocessingGroup" xmlns:wpi="http://schemas.microsoft.com/office/word/2010/wordprocessingInk" xmlns:wne="http://schemas.microsoft.com/office/word/2006/wordml" xmlns:wps="http://schemas.microsoft.com/office/word/2010/wordprocessingShape" mc:Ignorable="w14 w15 w16se wp14">
   <w:abstractNum w:abstractNumId="0" w15:restartNumberingAfterBreak="0">
     <w:nsid w:val="51B42BF3"/>
     <w:multiLevelType w:val="multilevel"/>
@@ -1179,7 +1332,7 @@
 </file>
 
 <file path=word/people.xml><?xml version="1.0" encoding="utf-8"?>
-<w15:people xmlns:wpc="http://schemas.microsoft.com/office/word/2010/wordprocessingCanvas" xmlns:cx="http://schemas.microsoft.com/office/drawing/2014/chartex" xmlns:mc="http://schemas.openxmlformats.org/markup-compatibility/2006" xmlns:o="urn:schemas-microsoft-com:office:office" xmlns:r="http://schemas.openxmlformats.org/officeDocument/2006/relationships" xmlns:m="http://schemas.openxmlformats.org/officeDocument/2006/math" xmlns:v="urn:schemas-microsoft-com:vml" xmlns:wp14="http://schemas.microsoft.com/office/word/2010/wordprocessingDrawing" xmlns:wp="http://schemas.openxmlformats.org/drawingml/2006/wordprocessingDrawing" xmlns:w10="urn:schemas-microsoft-com:office:word" xmlns:w="http://schemas.openxmlformats.org/wordprocessingml/2006/main" xmlns:w14="http://schemas.microsoft.com/office/word/2010/wordml" xmlns:w15="http://schemas.microsoft.com/office/word/2012/wordml" xmlns:w16se="http://schemas.microsoft.com/office/word/2015/wordml/symex" xmlns:wpg="http://schemas.microsoft.com/office/word/2010/wordprocessingGroup" xmlns:wpi="http://schemas.microsoft.com/office/word/2010/wordprocessingInk" xmlns:wne="http://schemas.microsoft.com/office/word/2006/wordml" xmlns:wps="http://schemas.microsoft.com/office/word/2010/wordprocessingShape" mc:Ignorable="w14 w15 w16se wp14">
+<w15:people xmlns:wpc="http://schemas.microsoft.com/office/word/2010/wordprocessingCanvas" xmlns:cx="http://schemas.microsoft.com/office/drawing/2014/chartex" xmlns:cx1="http://schemas.microsoft.com/office/drawing/2015/9/8/chartex" xmlns:mc="http://schemas.openxmlformats.org/markup-compatibility/2006" xmlns:o="urn:schemas-microsoft-com:office:office" xmlns:r="http://schemas.openxmlformats.org/officeDocument/2006/relationships" xmlns:m="http://schemas.openxmlformats.org/officeDocument/2006/math" xmlns:v="urn:schemas-microsoft-com:vml" xmlns:wp14="http://schemas.microsoft.com/office/word/2010/wordprocessingDrawing" xmlns:wp="http://schemas.openxmlformats.org/drawingml/2006/wordprocessingDrawing" xmlns:w10="urn:schemas-microsoft-com:office:word" xmlns:w="http://schemas.openxmlformats.org/wordprocessingml/2006/main" xmlns:w14="http://schemas.microsoft.com/office/word/2010/wordml" xmlns:w15="http://schemas.microsoft.com/office/word/2012/wordml" xmlns:w16se="http://schemas.microsoft.com/office/word/2015/wordml/symex" xmlns:wpg="http://schemas.microsoft.com/office/word/2010/wordprocessingGroup" xmlns:wpi="http://schemas.microsoft.com/office/word/2010/wordprocessingInk" xmlns:wne="http://schemas.microsoft.com/office/word/2006/wordml" xmlns:wps="http://schemas.microsoft.com/office/word/2010/wordprocessingShape" mc:Ignorable="w14 w15 w16se wp14">
   <w15:person w15:author="Ranu Aggarwal">
     <w15:presenceInfo w15:providerId="Windows Live" w15:userId="9abdd329f27b78dd"/>
   </w15:person>
@@ -1795,6 +1948,37 @@
       <w:szCs w:val="18"/>
     </w:rPr>
   </w:style>
+  <w:style w:type="paragraph" w:styleId="Quote">
+    <w:name w:val="Quote"/>
+    <w:basedOn w:val="Normal"/>
+    <w:next w:val="Normal"/>
+    <w:link w:val="QuoteChar"/>
+    <w:uiPriority w:val="29"/>
+    <w:qFormat/>
+    <w:rsid w:val="007D035B"/>
+    <w:pPr>
+      <w:spacing w:before="200"/>
+      <w:ind w:left="864" w:right="864"/>
+      <w:jc w:val="center"/>
+    </w:pPr>
+    <w:rPr>
+      <w:i/>
+      <w:iCs/>
+      <w:color w:val="404040" w:themeColor="text1" w:themeTint="BF"/>
+    </w:rPr>
+  </w:style>
+  <w:style w:type="character" w:customStyle="1" w:styleId="QuoteChar">
+    <w:name w:val="Quote Char"/>
+    <w:basedOn w:val="DefaultParagraphFont"/>
+    <w:link w:val="Quote"/>
+    <w:uiPriority w:val="29"/>
+    <w:rsid w:val="007D035B"/>
+    <w:rPr>
+      <w:i/>
+      <w:iCs/>
+      <w:color w:val="404040" w:themeColor="text1" w:themeTint="BF"/>
+    </w:rPr>
+  </w:style>
 </w:styles>
 </file>
 
@@ -2057,4 +2241,16 @@
     </a:ext>
   </a:extLst>
 </a:theme>
+</file>
+
+<file path=customXml/item1.xml><?xml version="1.0" encoding="utf-8"?>
+<b:Sources xmlns:b="http://schemas.openxmlformats.org/officeDocument/2006/bibliography" xmlns="http://schemas.openxmlformats.org/officeDocument/2006/bibliography" SelectedStyle="\APASixthEditionOfficeOnline.xsl" StyleName="APA" Version="6"/>
+</file>
+
+<file path=customXml/itemProps1.xml><?xml version="1.0" encoding="utf-8"?>
+<ds:datastoreItem xmlns:ds="http://schemas.openxmlformats.org/officeDocument/2006/customXml" ds:itemID="{B1FFCFA6-FC13-4A12-B9E8-7FD44227042F}">
+  <ds:schemaRefs>
+    <ds:schemaRef ds:uri="http://schemas.openxmlformats.org/officeDocument/2006/bibliography"/>
+  </ds:schemaRefs>
+</ds:datastoreItem>
 </file>
</xml_diff>

<commit_message>
Bugfix - Backslash error in equation
</commit_message>
<xml_diff>
--- a/assets/public/Chapter_6_Building_A_Model/documents/04_Modeling_Bakery_Building_Costs.docx
+++ b/assets/public/Chapter_6_Building_A_Model/documents/04_Modeling_Bakery_Building_Costs.docx
@@ -277,31 +277,7 @@
           <w:szCs w:val="22"/>
           <w:lang w:val="en-GB"/>
         </w:rPr>
-        <w:t xml:space="preserve">Usually, however, the cost of building </w:t>
-      </w:r>
-      <w:proofErr w:type="gramStart"/>
-      <w:r>
-        <w:rPr>
-          <w:rFonts w:asciiTheme="minorHAnsi" w:eastAsiaTheme="minorEastAsia" w:hAnsiTheme="minorHAnsi" w:cstheme="minorBidi"/>
-          <w:b/>
-          <w:color w:val="auto"/>
-          <w:sz w:val="22"/>
-          <w:szCs w:val="22"/>
-          <w:lang w:val="en-GB"/>
-        </w:rPr>
-        <w:t>is made up</w:t>
-      </w:r>
-      <w:proofErr w:type="gramEnd"/>
-      <w:r>
-        <w:rPr>
-          <w:rFonts w:asciiTheme="minorHAnsi" w:eastAsiaTheme="minorEastAsia" w:hAnsiTheme="minorHAnsi" w:cstheme="minorBidi"/>
-          <w:b/>
-          <w:color w:val="auto"/>
-          <w:sz w:val="22"/>
-          <w:szCs w:val="22"/>
-          <w:lang w:val="en-GB"/>
-        </w:rPr>
-        <w:t xml:space="preserve"> of a fixed cost plus a per-unit cost</w:t>
+        <w:t>Usually, however, the cost of building is made up of a fixed cost plus a per-unit cost</w:t>
       </w:r>
       <w:r>
         <w:rPr>
@@ -417,8 +393,10 @@
           <w:highlight w:val="yellow"/>
         </w:rPr>
       </w:pPr>
-      <w:commentRangeStart w:id="0"/>
+      <w:bookmarkStart w:id="0" w:name="_GoBack"/>
+      <w:bookmarkEnd w:id="0"/>
       <w:commentRangeStart w:id="1"/>
+      <w:commentRangeStart w:id="2"/>
       <w:r>
         <w:rPr>
           <w:highlight w:val="yellow"/>
@@ -515,96 +493,74 @@
         </w:rPr>
         <w:t xml:space="preserve"> </w:t>
       </w:r>
-      <w:proofErr w:type="gramStart"/>
       <w:r>
         <w:rPr>
           <w:b/>
           <w:highlight w:val="yellow"/>
         </w:rPr>
-        <w:t>0</w:t>
-      </w:r>
-      <w:proofErr w:type="gramEnd"/>
+        <w:t xml:space="preserve">0 </w:t>
+      </w:r>
+      <m:oMath>
+        <m:r>
+          <m:rPr>
+            <m:sty m:val="b"/>
+          </m:rPr>
+          <w:rPr>
+            <w:rFonts w:ascii="Cambria Math" w:hAnsi="Cambria Math"/>
+            <w:highlight w:val="yellow"/>
+          </w:rPr>
+          <m:t>&lt;</m:t>
+        </m:r>
+      </m:oMath>
       <w:r>
         <w:rPr>
           <w:b/>
           <w:highlight w:val="yellow"/>
         </w:rPr>
-        <w:t xml:space="preserve"> </w:t>
-      </w:r>
+        <w:t xml:space="preserve"> b </w:t>
+      </w:r>
+      <m:oMath>
+        <m:r>
+          <m:rPr>
+            <m:sty m:val="b"/>
+          </m:rPr>
+          <w:rPr>
+            <w:rFonts w:ascii="Cambria Math" w:hAnsi="Cambria Math"/>
+            <w:highlight w:val="yellow"/>
+          </w:rPr>
+          <m:t>&lt;</m:t>
+        </m:r>
+      </m:oMath>
       <w:r>
         <w:rPr>
           <w:b/>
           <w:highlight w:val="yellow"/>
         </w:rPr>
-        <w:t>&lt;</w:t>
-      </w:r>
-      <w:r>
-        <w:rPr>
-          <w:b/>
+        <w:t xml:space="preserve"> 1</w:t>
+      </w:r>
+      <w:r>
+        <w:rPr>
           <w:highlight w:val="yellow"/>
         </w:rPr>
-        <w:t xml:space="preserve"> </w:t>
-      </w:r>
-      <w:r>
-        <w:rPr>
-          <w:b/>
-          <w:highlight w:val="yellow"/>
-        </w:rPr>
-        <w:t>b</w:t>
-      </w:r>
-      <w:r>
-        <w:rPr>
-          <w:b/>
-          <w:highlight w:val="yellow"/>
-        </w:rPr>
-        <w:t xml:space="preserve"> </w:t>
-      </w:r>
-      <w:r>
-        <w:rPr>
-          <w:b/>
-          <w:highlight w:val="yellow"/>
-        </w:rPr>
-        <w:t>&lt;</w:t>
-      </w:r>
-      <w:r>
-        <w:rPr>
-          <w:b/>
-          <w:highlight w:val="yellow"/>
-        </w:rPr>
-        <w:t xml:space="preserve"> </w:t>
-      </w:r>
-      <w:r>
-        <w:rPr>
-          <w:b/>
-          <w:highlight w:val="yellow"/>
-        </w:rPr>
-        <w:t>1</w:t>
-      </w:r>
-      <w:bookmarkStart w:id="2" w:name="_GoBack"/>
-      <w:bookmarkEnd w:id="2"/>
-      <w:r>
-        <w:rPr>
-          <w:highlight w:val="yellow"/>
-        </w:rPr>
         <w:t>. This will ensure that each additional unit of capacity will incur a smaller cost.</w:t>
       </w:r>
-      <w:commentRangeEnd w:id="0"/>
+      <w:commentRangeEnd w:id="1"/>
       <w:r>
         <w:rPr>
           <w:rStyle w:val="CommentReference"/>
           <w:sz w:val="22"/>
           <w:szCs w:val="22"/>
         </w:rPr>
-        <w:commentReference w:id="0"/>
-      </w:r>
-      <w:commentRangeEnd w:id="1"/>
+        <w:commentReference w:id="1"/>
+      </w:r>
+      <w:commentRangeEnd w:id="2"/>
       <w:r>
         <w:rPr>
           <w:rStyle w:val="CommentReference"/>
           <w:sz w:val="22"/>
           <w:szCs w:val="22"/>
         </w:rPr>
-        <w:commentReference w:id="1"/>
+        <w:commentReference w:id="2"/>
       </w:r>
     </w:p>
     <w:p>
@@ -899,7 +855,6 @@
           <w:szCs w:val="22"/>
           <w:lang w:val="en-GB"/>
         </w:rPr>
-        <w:lastRenderedPageBreak/>
         <w:t xml:space="preserve">As described in our </w:t>
       </w:r>
       <w:proofErr w:type="spellStart"/>
@@ -1304,7 +1259,7 @@
 
 <file path=word/comments.xml><?xml version="1.0" encoding="utf-8"?>
 <w:comments xmlns:wpc="http://schemas.microsoft.com/office/word/2010/wordprocessingCanvas" xmlns:cx="http://schemas.microsoft.com/office/drawing/2014/chartex" xmlns:cx1="http://schemas.microsoft.com/office/drawing/2015/9/8/chartex" xmlns:mc="http://schemas.openxmlformats.org/markup-compatibility/2006" xmlns:o="urn:schemas-microsoft-com:office:office" xmlns:r="http://schemas.openxmlformats.org/officeDocument/2006/relationships" xmlns:m="http://schemas.openxmlformats.org/officeDocument/2006/math" xmlns:v="urn:schemas-microsoft-com:vml" xmlns:wp14="http://schemas.microsoft.com/office/word/2010/wordprocessingDrawing" xmlns:wp="http://schemas.openxmlformats.org/drawingml/2006/wordprocessingDrawing" xmlns:w10="urn:schemas-microsoft-com:office:word" xmlns:w="http://schemas.openxmlformats.org/wordprocessingml/2006/main" xmlns:w14="http://schemas.microsoft.com/office/word/2010/wordml" xmlns:w15="http://schemas.microsoft.com/office/word/2012/wordml" xmlns:w16se="http://schemas.microsoft.com/office/word/2015/wordml/symex" xmlns:wpg="http://schemas.microsoft.com/office/word/2010/wordprocessingGroup" xmlns:wpi="http://schemas.microsoft.com/office/word/2010/wordprocessingInk" xmlns:wne="http://schemas.microsoft.com/office/word/2006/wordml" xmlns:wps="http://schemas.microsoft.com/office/word/2010/wordprocessingShape" mc:Ignorable="w14 w15 w16se wp14">
-  <w:comment w:id="0" w:author="Ranu Aggarwal" w:date="2018-09-06T17:48:00Z" w:initials="RA">
+  <w:comment w:id="1" w:author="Ranu Aggarwal" w:date="2018-09-06T17:48:00Z" w:initials="RA">
     <w:p>
       <w:pPr>
         <w:pStyle w:val="CommentText"/>
@@ -1320,7 +1275,7 @@
       </w:r>
     </w:p>
   </w:comment>
-  <w:comment w:id="1" w:author="Ranu Aggarwal" w:date="2018-09-06T17:48:00Z" w:initials="RA">
+  <w:comment w:id="2" w:author="Ranu Aggarwal" w:date="2018-09-06T17:48:00Z" w:initials="RA">
     <w:p>
       <w:pPr>
         <w:pStyle w:val="CommentText"/>
@@ -2576,7 +2531,7 @@
 </file>
 
 <file path=customXml/itemProps1.xml><?xml version="1.0" encoding="utf-8"?>
-<ds:datastoreItem xmlns:ds="http://schemas.openxmlformats.org/officeDocument/2006/customXml" ds:itemID="{E8FC9064-F61D-49A3-9821-17B82918A4C1}">
+<ds:datastoreItem xmlns:ds="http://schemas.openxmlformats.org/officeDocument/2006/customXml" ds:itemID="{E26D4B3E-8B9C-4BA2-881C-1C7D3D9179A9}">
   <ds:schemaRefs>
     <ds:schemaRef ds:uri="http://schemas.openxmlformats.org/officeDocument/2006/bibliography"/>
   </ds:schemaRefs>

</xml_diff>